<commit_message>
Implemented Promise.all - oncurrent API requests
</commit_message>
<xml_diff>
--- a/Pressure Track Mobile App.docx
+++ b/Pressure Track Mobile App.docx
@@ -172,8 +172,14 @@
           <w:ilvl w:val="0"/>
           <w:numId w:val="3"/>
         </w:numPr>
-      </w:pPr>
-      <w:r>
+        <w:rPr>
+          <w:color w:val="538135" w:themeColor="accent6" w:themeShade="BF"/>
+        </w:rPr>
+      </w:pPr>
+      <w:r>
+        <w:rPr>
+          <w:color w:val="538135" w:themeColor="accent6" w:themeShade="BF"/>
+        </w:rPr>
         <w:t>Blou wiele</w:t>
       </w:r>
     </w:p>
@@ -184,8 +190,14 @@
           <w:ilvl w:val="0"/>
           <w:numId w:val="3"/>
         </w:numPr>
-      </w:pPr>
-      <w:r>
+        <w:rPr>
+          <w:color w:val="171717" w:themeColor="background2" w:themeShade="1A"/>
+        </w:rPr>
+      </w:pPr>
+      <w:r>
+        <w:rPr>
+          <w:color w:val="171717" w:themeColor="background2" w:themeShade="1A"/>
+        </w:rPr>
         <w:t>Wiel diagram</w:t>
       </w:r>
     </w:p>
@@ -208,8 +220,14 @@
           <w:ilvl w:val="0"/>
           <w:numId w:val="3"/>
         </w:numPr>
-      </w:pPr>
-      <w:r>
+        <w:rPr>
+          <w:color w:val="538135" w:themeColor="accent6" w:themeShade="BF"/>
+        </w:rPr>
+      </w:pPr>
+      <w:r>
+        <w:rPr>
+          <w:color w:val="538135" w:themeColor="accent6" w:themeShade="BF"/>
+        </w:rPr>
         <w:t>Diagramme netjies inpas op skerm</w:t>
       </w:r>
     </w:p>
@@ -231,10 +249,6 @@
         <w:ind w:left="765"/>
       </w:pPr>
     </w:p>
-    <w:p/>
-    <w:p/>
-    <w:p/>
-    <w:p/>
     <w:p/>
     <w:sectPr>
       <w:pgSz w:w="11906" w:h="16838"/>

</xml_diff>

<commit_message>
Bug fix : unitIsSelected = true
</commit_message>
<xml_diff>
--- a/Pressure Track Mobile App.docx
+++ b/Pressure Track Mobile App.docx
@@ -58,7 +58,21 @@
         <w:rPr>
           <w:color w:val="538135" w:themeColor="accent6" w:themeShade="BF"/>
         </w:rPr>
-        <w:t>Gebruiker kies units wat hy wil sien</w:t>
+        <w:t xml:space="preserve">Gebruiker kies </w:t>
+      </w:r>
+      <w:proofErr w:type="gramStart"/>
+      <w:r>
+        <w:rPr>
+          <w:color w:val="538135" w:themeColor="accent6" w:themeShade="BF"/>
+        </w:rPr>
+        <w:t>units</w:t>
+      </w:r>
+      <w:proofErr w:type="gramEnd"/>
+      <w:r>
+        <w:rPr>
+          <w:color w:val="538135" w:themeColor="accent6" w:themeShade="BF"/>
+        </w:rPr>
+        <w:t xml:space="preserve"> wat hy wil sien</w:t>
       </w:r>
       <w:r>
         <w:rPr>
@@ -148,10 +162,13 @@
         </w:numPr>
       </w:pPr>
       <w:r>
+        <w:rPr>
+          <w:color w:val="538135" w:themeColor="accent6" w:themeShade="BF"/>
+        </w:rPr>
         <w:t>Refresh banddrukke elke 2 minute</w:t>
       </w:r>
       <w:r>
-        <w:t xml:space="preserve"> – value diagram – datum en tyd – ook op wheeldiagram – kan dan dadelik sien wanneer laas ge update.</w:t>
+        <w:t xml:space="preserve"> </w:t>
       </w:r>
     </w:p>
     <w:p>
@@ -161,8 +178,14 @@
           <w:ilvl w:val="0"/>
           <w:numId w:val="3"/>
         </w:numPr>
-      </w:pPr>
-      <w:r>
+        <w:rPr>
+          <w:color w:val="538135" w:themeColor="accent6" w:themeShade="BF"/>
+        </w:rPr>
+      </w:pPr>
+      <w:r>
+        <w:rPr>
+          <w:color w:val="538135" w:themeColor="accent6" w:themeShade="BF"/>
+        </w:rPr>
         <w:t>Flikker rooi wiele</w:t>
       </w:r>
     </w:p>
@@ -214,7 +237,13 @@
         <w:t>Trok en sleepwaens op een skerm</w:t>
       </w:r>
       <w:r>
-        <w:t xml:space="preserve"> - linking</w:t>
+        <w:t xml:space="preserve"> </w:t>
+      </w:r>
+      <w:r>
+        <w:t>–</w:t>
+      </w:r>
+      <w:r>
+        <w:t xml:space="preserve"> linking</w:t>
       </w:r>
     </w:p>
     <w:p>
@@ -224,15 +253,15 @@
           <w:ilvl w:val="0"/>
           <w:numId w:val="3"/>
         </w:numPr>
-        <w:rPr>
-          <w:color w:val="538135" w:themeColor="accent6" w:themeShade="BF"/>
-        </w:rPr>
-      </w:pPr>
-      <w:r>
-        <w:rPr>
-          <w:color w:val="538135" w:themeColor="accent6" w:themeShade="BF"/>
-        </w:rPr>
-        <w:t>Diagramme netjies inpas op skerm</w:t>
+      </w:pPr>
+      <w:r>
+        <w:t>Value diagram/</w:t>
+      </w:r>
+      <w:r>
+        <w:t xml:space="preserve"> </w:t>
+      </w:r>
+      <w:r>
+        <w:t>Wheeldiagram – datum en tyd– kan dan dadelik sien wanneer laas ge- update.</w:t>
       </w:r>
     </w:p>
     <w:p>
@@ -242,9 +271,15 @@
           <w:ilvl w:val="0"/>
           <w:numId w:val="3"/>
         </w:numPr>
-      </w:pPr>
-      <w:r>
-        <w:t>Registrasie by App store</w:t>
+        <w:rPr>
+          <w:color w:val="538135" w:themeColor="accent6" w:themeShade="BF"/>
+        </w:rPr>
+      </w:pPr>
+      <w:r>
+        <w:rPr>
+          <w:color w:val="538135" w:themeColor="accent6" w:themeShade="BF"/>
+        </w:rPr>
+        <w:t>Diagramme netjies inpas op skerm</w:t>
       </w:r>
     </w:p>
     <w:p>
@@ -256,10 +291,56 @@
         </w:numPr>
       </w:pPr>
       <w:r>
+        <w:t>Registrasie by App store</w:t>
+      </w:r>
+    </w:p>
+    <w:p>
+      <w:pPr>
+        <w:pStyle w:val="ListParagraph"/>
+        <w:numPr>
+          <w:ilvl w:val="0"/>
+          <w:numId w:val="3"/>
+        </w:numPr>
+      </w:pPr>
+      <w:r>
         <w:t>Swipe consitency – swipe van ‘selected units af’</w:t>
       </w:r>
     </w:p>
     <w:p/>
+    <w:p>
+      <w:r>
+        <w:rPr>
+          <w:rFonts w:ascii="mono" w:hAnsi="mono"/>
+          <w:color w:val="FFC107"/>
+          <w:sz w:val="18"/>
+          <w:szCs w:val="18"/>
+          <w:shd w:val="clear" w:color="auto" w:fill="222222"/>
+        </w:rPr>
+        <w:t xml:space="preserve">Setting a timer for a long period of time, </w:t>
+      </w:r>
+      <w:proofErr w:type="gramStart"/>
+      <w:r>
+        <w:rPr>
+          <w:rFonts w:ascii="mono" w:hAnsi="mono"/>
+          <w:color w:val="FFC107"/>
+          <w:sz w:val="18"/>
+          <w:szCs w:val="18"/>
+          <w:shd w:val="clear" w:color="auto" w:fill="222222"/>
+        </w:rPr>
+        <w:t>i.e.</w:t>
+      </w:r>
+      <w:proofErr w:type="gramEnd"/>
+      <w:r>
+        <w:rPr>
+          <w:rFonts w:ascii="mono" w:hAnsi="mono"/>
+          <w:color w:val="FFC107"/>
+          <w:sz w:val="18"/>
+          <w:szCs w:val="18"/>
+          <w:shd w:val="clear" w:color="auto" w:fill="222222"/>
+        </w:rPr>
+        <w:t xml:space="preserve"> multiple minutes, is a performance and correctness issue on Android as it keeps the timer module awake, and timers can only be called when the app is in the foreground. See https://github.com/facebook/react-native/issues/12981 for more info. (Saw setInterval with duration 120000ms)</w:t>
+      </w:r>
+    </w:p>
     <w:p/>
     <w:p>
       <w:hyperlink r:id="rId5" w:history="1">
@@ -291,7 +372,15 @@
     </w:p>
     <w:p>
       <w:r>
-        <w:t>expo build:android has been superseded by eas build. Learn more: https://blog.expo.dev/turtle-goes-out-to-sea-d334db2a6b60</w:t>
+        <w:t xml:space="preserve">expo </w:t>
+      </w:r>
+      <w:proofErr w:type="gramStart"/>
+      <w:r>
+        <w:t>build:android</w:t>
+      </w:r>
+      <w:proofErr w:type="gramEnd"/>
+      <w:r>
+        <w:t xml:space="preserve"> has been superseded by eas build. Learn more: https://blog.expo.dev/turtle-goes-out-to-sea-d334db2a6b60</w:t>
       </w:r>
     </w:p>
     <w:p>
@@ -301,12 +390,28 @@
     </w:p>
     <w:p>
       <w:r>
-        <w:t>› npm install -g eas-cli</w:t>
-      </w:r>
-    </w:p>
-    <w:p>
-      <w:r>
-        <w:t xml:space="preserve">› eas build -p android </w:t>
+        <w:t xml:space="preserve">› </w:t>
+      </w:r>
+      <w:proofErr w:type="gramStart"/>
+      <w:r>
+        <w:t>npm</w:t>
+      </w:r>
+      <w:proofErr w:type="gramEnd"/>
+      <w:r>
+        <w:t xml:space="preserve"> install -g eas-cli</w:t>
+      </w:r>
+    </w:p>
+    <w:p>
+      <w:r>
+        <w:t xml:space="preserve">› </w:t>
+      </w:r>
+      <w:proofErr w:type="gramStart"/>
+      <w:r>
+        <w:t>eas</w:t>
+      </w:r>
+      <w:proofErr w:type="gramEnd"/>
+      <w:r>
+        <w:t xml:space="preserve"> build -p android </w:t>
       </w:r>
       <w:hyperlink r:id="rId6" w:history="1">
         <w:r>
@@ -320,7 +425,15 @@
     <w:p/>
     <w:p>
       <w:r>
-        <w:t>expo build:android will be discontinued on January 4, 2023 (358 days left).</w:t>
+        <w:t xml:space="preserve">expo </w:t>
+      </w:r>
+      <w:proofErr w:type="gramStart"/>
+      <w:r>
+        <w:t>build:android</w:t>
+      </w:r>
+      <w:proofErr w:type="gramEnd"/>
+      <w:r>
+        <w:t xml:space="preserve"> will be discontinued on January 4, 2023 (358 days left).</w:t>
       </w:r>
     </w:p>
     <w:p>
@@ -350,6 +463,7 @@
     </w:p>
     <w:p>
       <w:r>
+        <w:lastRenderedPageBreak/>
         <w:t>The `keytool` utility was not found in your PATH. A new Keystore will be generated on Expo servers.</w:t>
       </w:r>
     </w:p>
@@ -367,7 +481,6 @@
     </w:p>
     <w:p>
       <w:r>
-        <w:lastRenderedPageBreak/>
         <w:t xml:space="preserve">› Release channel: </w:t>
       </w:r>
       <w:r>
@@ -495,6 +608,7 @@
     </w:p>
     <w:p/>
     <w:p>
+      <w:proofErr w:type="gramStart"/>
       <w:r>
         <w:rPr>
           <w:rFonts w:ascii="Segoe UI Emoji" w:hAnsi="Segoe UI Emoji" w:cs="Segoe UI Emoji"/>
@@ -502,7 +616,11 @@
         <w:t>📝</w:t>
       </w:r>
       <w:r>
-        <w:t xml:space="preserve">  Manifest: https://exp.host/@dvorah/PressureTrack/index.exp?sdkVersion=43.0.0 Learn more: https://expo.fyi/manifest-url</w:t>
+        <w:t xml:space="preserve">  Manifest</w:t>
+      </w:r>
+      <w:proofErr w:type="gramEnd"/>
+      <w:r>
+        <w:t>: https://exp.host/@dvorah/PressureTrack/index.exp?sdkVersion=43.0.0 Learn more: https://expo.fyi/manifest-url</w:t>
       </w:r>
     </w:p>
     <w:p>
@@ -519,14 +637,22 @@
     <w:p/>
     <w:p>
       <w:r>
+        <w:lastRenderedPageBreak/>
         <w:t>Checking if this build already exists...</w:t>
       </w:r>
     </w:p>
     <w:p/>
     <w:p>
       <w:r>
-        <w:lastRenderedPageBreak/>
-        <w:t>Build started, it may take a few minutes to complete.</w:t>
+        <w:t xml:space="preserve">Build </w:t>
+      </w:r>
+      <w:proofErr w:type="gramStart"/>
+      <w:r>
+        <w:t>started,</w:t>
+      </w:r>
+      <w:proofErr w:type="gramEnd"/>
+      <w:r>
+        <w:t xml:space="preserve"> it may take a few minutes to complete.</w:t>
       </w:r>
     </w:p>
     <w:p>
@@ -561,7 +687,15 @@
     </w:p>
     <w:p>
       <w:r>
-        <w:t>You can press Ctrl+C to exit. It won't cancel the build, you'll be able to monitor it at the printed URL.</w:t>
+        <w:t xml:space="preserve">You can press Ctrl+C to exit. It won't cancel the </w:t>
+      </w:r>
+      <w:proofErr w:type="gramStart"/>
+      <w:r>
+        <w:t>build,</w:t>
+      </w:r>
+      <w:proofErr w:type="gramEnd"/>
+      <w:r>
+        <w:t xml:space="preserve"> you'll be able to monitor it at the printed URL.</w:t>
       </w:r>
     </w:p>
     <w:p>

</xml_diff>

<commit_message>
Trying to fix 'persistStore' bug; Get selected unit's binded trailers
</commit_message>
<xml_diff>
--- a/Pressure Track Mobile App.docx
+++ b/Pressure Track Mobile App.docx
@@ -58,21 +58,7 @@
         <w:rPr>
           <w:color w:val="538135" w:themeColor="accent6" w:themeShade="BF"/>
         </w:rPr>
-        <w:t xml:space="preserve">Gebruiker kies </w:t>
-      </w:r>
-      <w:proofErr w:type="gramStart"/>
-      <w:r>
-        <w:rPr>
-          <w:color w:val="538135" w:themeColor="accent6" w:themeShade="BF"/>
-        </w:rPr>
-        <w:t>units</w:t>
-      </w:r>
-      <w:proofErr w:type="gramEnd"/>
-      <w:r>
-        <w:rPr>
-          <w:color w:val="538135" w:themeColor="accent6" w:themeShade="BF"/>
-        </w:rPr>
-        <w:t xml:space="preserve"> wat hy wil sien</w:t>
+        <w:t>Gebruiker kies units wat hy wil sien</w:t>
       </w:r>
       <w:r>
         <w:rPr>
@@ -306,6 +292,31 @@
         <w:t>Swipe consitency – swipe van ‘selected units af’</w:t>
       </w:r>
     </w:p>
+    <w:p>
+      <w:r>
+        <w:t>StreamJsonRpc.ConnectionLostException : The JSON-RPC connection with the remote party was lost before the request could complete.</w:t>
+      </w:r>
+    </w:p>
+    <w:p>
+      <w:r>
+        <w:t xml:space="preserve">   at async StreamJsonRpc.JsonRpc.InvokeCoreAsync(&lt;Unknown Parameters&gt;)</w:t>
+      </w:r>
+    </w:p>
+    <w:p>
+      <w:r>
+        <w:t xml:space="preserve">   at async StreamJsonRpc.JsonRpc.InvokeCoreAsync[TResult](&lt;Unknown Parameters&gt;)</w:t>
+      </w:r>
+    </w:p>
+    <w:p>
+      <w:r>
+        <w:t xml:space="preserve">   at async Microsoft.CodeAnalysis.Remote.BrokeredServiceConnection`1.TryInvokeAsync[TService](&lt;Unknown Parameters&gt;)</w:t>
+      </w:r>
+    </w:p>
+    <w:p>
+      <w:r>
+        <w:t xml:space="preserve">   at Microsoft.VisualStudio.Telemetry.WindowsErrorReporting.WatsonReport.GetClrWatsonExceptionInfo(Exception exceptionObject)</w:t>
+      </w:r>
+    </w:p>
     <w:p/>
     <w:p>
       <w:r>
@@ -316,29 +327,7 @@
           <w:szCs w:val="18"/>
           <w:shd w:val="clear" w:color="auto" w:fill="222222"/>
         </w:rPr>
-        <w:t xml:space="preserve">Setting a timer for a long period of time, </w:t>
-      </w:r>
-      <w:proofErr w:type="gramStart"/>
-      <w:r>
-        <w:rPr>
-          <w:rFonts w:ascii="mono" w:hAnsi="mono"/>
-          <w:color w:val="FFC107"/>
-          <w:sz w:val="18"/>
-          <w:szCs w:val="18"/>
-          <w:shd w:val="clear" w:color="auto" w:fill="222222"/>
-        </w:rPr>
-        <w:t>i.e.</w:t>
-      </w:r>
-      <w:proofErr w:type="gramEnd"/>
-      <w:r>
-        <w:rPr>
-          <w:rFonts w:ascii="mono" w:hAnsi="mono"/>
-          <w:color w:val="FFC107"/>
-          <w:sz w:val="18"/>
-          <w:szCs w:val="18"/>
-          <w:shd w:val="clear" w:color="auto" w:fill="222222"/>
-        </w:rPr>
-        <w:t xml:space="preserve"> multiple minutes, is a performance and correctness issue on Android as it keeps the timer module awake, and timers can only be called when the app is in the foreground. See https://github.com/facebook/react-native/issues/12981 for more info. (Saw setInterval with duration 120000ms)</w:t>
+        <w:t>Setting a timer for a long period of time, i.e. multiple minutes, is a performance and correctness issue on Android as it keeps the timer module awake, and timers can only be called when the app is in the foreground. See https://github.com/facebook/react-native/issues/12981 for more info. (Saw setInterval with duration 120000ms)</w:t>
       </w:r>
     </w:p>
     <w:p/>
@@ -372,15 +361,7 @@
     </w:p>
     <w:p>
       <w:r>
-        <w:t xml:space="preserve">expo </w:t>
-      </w:r>
-      <w:proofErr w:type="gramStart"/>
-      <w:r>
-        <w:t>build:android</w:t>
-      </w:r>
-      <w:proofErr w:type="gramEnd"/>
-      <w:r>
-        <w:t xml:space="preserve"> has been superseded by eas build. Learn more: https://blog.expo.dev/turtle-goes-out-to-sea-d334db2a6b60</w:t>
+        <w:t>expo build:android has been superseded by eas build. Learn more: https://blog.expo.dev/turtle-goes-out-to-sea-d334db2a6b60</w:t>
       </w:r>
     </w:p>
     <w:p>
@@ -390,28 +371,13 @@
     </w:p>
     <w:p>
       <w:r>
-        <w:t xml:space="preserve">› </w:t>
-      </w:r>
-      <w:proofErr w:type="gramStart"/>
-      <w:r>
-        <w:t>npm</w:t>
-      </w:r>
-      <w:proofErr w:type="gramEnd"/>
-      <w:r>
-        <w:t xml:space="preserve"> install -g eas-cli</w:t>
-      </w:r>
-    </w:p>
-    <w:p>
-      <w:r>
-        <w:t xml:space="preserve">› </w:t>
-      </w:r>
-      <w:proofErr w:type="gramStart"/>
-      <w:r>
-        <w:t>eas</w:t>
-      </w:r>
-      <w:proofErr w:type="gramEnd"/>
-      <w:r>
-        <w:t xml:space="preserve"> build -p android </w:t>
+        <w:lastRenderedPageBreak/>
+        <w:t>› npm install -g eas-cli</w:t>
+      </w:r>
+    </w:p>
+    <w:p>
+      <w:r>
+        <w:t xml:space="preserve">› eas build -p android </w:t>
       </w:r>
       <w:hyperlink r:id="rId6" w:history="1">
         <w:r>
@@ -425,15 +391,7 @@
     <w:p/>
     <w:p>
       <w:r>
-        <w:t xml:space="preserve">expo </w:t>
-      </w:r>
-      <w:proofErr w:type="gramStart"/>
-      <w:r>
-        <w:t>build:android</w:t>
-      </w:r>
-      <w:proofErr w:type="gramEnd"/>
-      <w:r>
-        <w:t xml:space="preserve"> will be discontinued on January 4, 2023 (358 days left).</w:t>
+        <w:t>expo build:android will be discontinued on January 4, 2023 (358 days left).</w:t>
       </w:r>
     </w:p>
     <w:p>
@@ -463,7 +421,6 @@
     </w:p>
     <w:p>
       <w:r>
-        <w:lastRenderedPageBreak/>
         <w:t>The `keytool` utility was not found in your PATH. A new Keystore will be generated on Expo servers.</w:t>
       </w:r>
     </w:p>
@@ -608,7 +565,6 @@
     </w:p>
     <w:p/>
     <w:p>
-      <w:proofErr w:type="gramStart"/>
       <w:r>
         <w:rPr>
           <w:rFonts w:ascii="Segoe UI Emoji" w:hAnsi="Segoe UI Emoji" w:cs="Segoe UI Emoji"/>
@@ -616,11 +572,7 @@
         <w:t>📝</w:t>
       </w:r>
       <w:r>
-        <w:t xml:space="preserve">  Manifest</w:t>
-      </w:r>
-      <w:proofErr w:type="gramEnd"/>
-      <w:r>
-        <w:t>: https://exp.host/@dvorah/PressureTrack/index.exp?sdkVersion=43.0.0 Learn more: https://expo.fyi/manifest-url</w:t>
+        <w:t xml:space="preserve">  Manifest: https://exp.host/@dvorah/PressureTrack/index.exp?sdkVersion=43.0.0 Learn more: https://expo.fyi/manifest-url</w:t>
       </w:r>
     </w:p>
     <w:p>
@@ -637,22 +589,13 @@
     <w:p/>
     <w:p>
       <w:r>
-        <w:lastRenderedPageBreak/>
         <w:t>Checking if this build already exists...</w:t>
       </w:r>
     </w:p>
     <w:p/>
     <w:p>
       <w:r>
-        <w:t xml:space="preserve">Build </w:t>
-      </w:r>
-      <w:proofErr w:type="gramStart"/>
-      <w:r>
-        <w:t>started,</w:t>
-      </w:r>
-      <w:proofErr w:type="gramEnd"/>
-      <w:r>
-        <w:t xml:space="preserve"> it may take a few minutes to complete.</w:t>
+        <w:t>Build started, it may take a few minutes to complete.</w:t>
       </w:r>
     </w:p>
     <w:p>
@@ -687,15 +630,7 @@
     </w:p>
     <w:p>
       <w:r>
-        <w:t xml:space="preserve">You can press Ctrl+C to exit. It won't cancel the </w:t>
-      </w:r>
-      <w:proofErr w:type="gramStart"/>
-      <w:r>
-        <w:t>build,</w:t>
-      </w:r>
-      <w:proofErr w:type="gramEnd"/>
-      <w:r>
-        <w:t xml:space="preserve"> you'll be able to monitor it at the printed URL.</w:t>
+        <w:t>You can press Ctrl+C to exit. It won't cancel the build, you'll be able to monitor it at the printed URL.</w:t>
       </w:r>
     </w:p>
     <w:p>

</xml_diff>

<commit_message>
Display Unit with Linked Trailers
</commit_message>
<xml_diff>
--- a/Pressure Track Mobile App.docx
+++ b/Pressure Track Mobile App.docx
@@ -58,7 +58,21 @@
         <w:rPr>
           <w:color w:val="538135" w:themeColor="accent6" w:themeShade="BF"/>
         </w:rPr>
-        <w:t>Gebruiker kies units wat hy wil sien</w:t>
+        <w:t xml:space="preserve">Gebruiker kies </w:t>
+      </w:r>
+      <w:proofErr w:type="gramStart"/>
+      <w:r>
+        <w:rPr>
+          <w:color w:val="538135" w:themeColor="accent6" w:themeShade="BF"/>
+        </w:rPr>
+        <w:t>units</w:t>
+      </w:r>
+      <w:proofErr w:type="gramEnd"/>
+      <w:r>
+        <w:rPr>
+          <w:color w:val="538135" w:themeColor="accent6" w:themeShade="BF"/>
+        </w:rPr>
+        <w:t xml:space="preserve"> wat hy wil sien</w:t>
       </w:r>
       <w:r>
         <w:rPr>
@@ -292,29 +306,75 @@
         <w:t>Swipe consitency – swipe van ‘selected units af’</w:t>
       </w:r>
     </w:p>
-    <w:p>
-      <w:r>
-        <w:t>StreamJsonRpc.ConnectionLostException : The JSON-RPC connection with the remote party was lost before the request could complete.</w:t>
-      </w:r>
-    </w:p>
-    <w:p>
-      <w:r>
-        <w:t xml:space="preserve">   at async StreamJsonRpc.JsonRpc.InvokeCoreAsync(&lt;Unknown Parameters&gt;)</w:t>
-      </w:r>
-    </w:p>
-    <w:p>
-      <w:r>
-        <w:t xml:space="preserve">   at async StreamJsonRpc.JsonRpc.InvokeCoreAsync[TResult](&lt;Unknown Parameters&gt;)</w:t>
-      </w:r>
-    </w:p>
-    <w:p>
-      <w:r>
-        <w:t xml:space="preserve">   at async Microsoft.CodeAnalysis.Remote.BrokeredServiceConnection`1.TryInvokeAsync[TService](&lt;Unknown Parameters&gt;)</w:t>
-      </w:r>
-    </w:p>
-    <w:p>
-      <w:r>
-        <w:t xml:space="preserve">   at Microsoft.VisualStudio.Telemetry.WindowsErrorReporting.WatsonReport.GetClrWatsonExceptionInfo(Exception exceptionObject)</w:t>
+    <w:p/>
+    <w:p>
+      <w:pPr>
+        <w:pBdr>
+          <w:bottom w:val="single" w:sz="12" w:space="1" w:color="auto"/>
+        </w:pBdr>
+      </w:pPr>
+    </w:p>
+    <w:p/>
+    <w:p>
+      <w:proofErr w:type="gramStart"/>
+      <w:r>
+        <w:t>StreamJsonRpc.ConnectionLostException :</w:t>
+      </w:r>
+      <w:proofErr w:type="gramEnd"/>
+      <w:r>
+        <w:t xml:space="preserve"> The JSON-RPC connection with the remote party was lost before the request could complete.</w:t>
+      </w:r>
+    </w:p>
+    <w:p>
+      <w:r>
+        <w:t xml:space="preserve">   at async </w:t>
+      </w:r>
+      <w:proofErr w:type="gramStart"/>
+      <w:r>
+        <w:t>StreamJsonRpc.JsonRpc.InvokeCoreAsync</w:t>
+      </w:r>
+      <w:proofErr w:type="gramEnd"/>
+      <w:r>
+        <w:t>(&lt;Unknown Parameters&gt;)</w:t>
+      </w:r>
+    </w:p>
+    <w:p>
+      <w:r>
+        <w:t xml:space="preserve">   at async </w:t>
+      </w:r>
+      <w:proofErr w:type="gramStart"/>
+      <w:r>
+        <w:t>StreamJsonRpc.JsonRpc.InvokeCoreAsync</w:t>
+      </w:r>
+      <w:proofErr w:type="gramEnd"/>
+      <w:r>
+        <w:t>[TResult](&lt;Unknown Parameters&gt;)</w:t>
+      </w:r>
+    </w:p>
+    <w:p>
+      <w:r>
+        <w:t xml:space="preserve">   at async </w:t>
+      </w:r>
+      <w:proofErr w:type="gramStart"/>
+      <w:r>
+        <w:t>Microsoft.CodeAnalysis.Remote.BrokeredServiceConnection</w:t>
+      </w:r>
+      <w:proofErr w:type="gramEnd"/>
+      <w:r>
+        <w:t>`1.TryInvokeAsync[TService](&lt;Unknown Parameters&gt;)</w:t>
+      </w:r>
+    </w:p>
+    <w:p>
+      <w:r>
+        <w:t xml:space="preserve">   at </w:t>
+      </w:r>
+      <w:proofErr w:type="gramStart"/>
+      <w:r>
+        <w:t>Microsoft.VisualStudio.Telemetry.WindowsErrorReporting</w:t>
+      </w:r>
+      <w:proofErr w:type="gramEnd"/>
+      <w:r>
+        <w:t>.WatsonReport.GetClrWatsonExceptionInfo(Exception exceptionObject)</w:t>
       </w:r>
     </w:p>
     <w:p/>
@@ -327,7 +387,29 @@
           <w:szCs w:val="18"/>
           <w:shd w:val="clear" w:color="auto" w:fill="222222"/>
         </w:rPr>
-        <w:t>Setting a timer for a long period of time, i.e. multiple minutes, is a performance and correctness issue on Android as it keeps the timer module awake, and timers can only be called when the app is in the foreground. See https://github.com/facebook/react-native/issues/12981 for more info. (Saw setInterval with duration 120000ms)</w:t>
+        <w:t xml:space="preserve">Setting a timer for a long period of time, </w:t>
+      </w:r>
+      <w:proofErr w:type="gramStart"/>
+      <w:r>
+        <w:rPr>
+          <w:rFonts w:ascii="mono" w:hAnsi="mono"/>
+          <w:color w:val="FFC107"/>
+          <w:sz w:val="18"/>
+          <w:szCs w:val="18"/>
+          <w:shd w:val="clear" w:color="auto" w:fill="222222"/>
+        </w:rPr>
+        <w:t>i.e.</w:t>
+      </w:r>
+      <w:proofErr w:type="gramEnd"/>
+      <w:r>
+        <w:rPr>
+          <w:rFonts w:ascii="mono" w:hAnsi="mono"/>
+          <w:color w:val="FFC107"/>
+          <w:sz w:val="18"/>
+          <w:szCs w:val="18"/>
+          <w:shd w:val="clear" w:color="auto" w:fill="222222"/>
+        </w:rPr>
+        <w:t xml:space="preserve"> multiple minutes, is a performance and correctness issue on Android as it keeps the timer module awake, and timers can only be called when the app is in the foreground. See https://github.com/facebook/react-native/issues/12981 for more info. (Saw setInterval with duration 120000ms)</w:t>
       </w:r>
     </w:p>
     <w:p/>
@@ -361,7 +443,16 @@
     </w:p>
     <w:p>
       <w:r>
-        <w:t>expo build:android has been superseded by eas build. Learn more: https://blog.expo.dev/turtle-goes-out-to-sea-d334db2a6b60</w:t>
+        <w:lastRenderedPageBreak/>
+        <w:t xml:space="preserve">expo </w:t>
+      </w:r>
+      <w:proofErr w:type="gramStart"/>
+      <w:r>
+        <w:t>build:android</w:t>
+      </w:r>
+      <w:proofErr w:type="gramEnd"/>
+      <w:r>
+        <w:t xml:space="preserve"> has been superseded by eas build. Learn more: https://blog.expo.dev/turtle-goes-out-to-sea-d334db2a6b60</w:t>
       </w:r>
     </w:p>
     <w:p>
@@ -371,13 +462,28 @@
     </w:p>
     <w:p>
       <w:r>
-        <w:lastRenderedPageBreak/>
-        <w:t>› npm install -g eas-cli</w:t>
-      </w:r>
-    </w:p>
-    <w:p>
-      <w:r>
-        <w:t xml:space="preserve">› eas build -p android </w:t>
+        <w:t xml:space="preserve">› </w:t>
+      </w:r>
+      <w:proofErr w:type="gramStart"/>
+      <w:r>
+        <w:t>npm</w:t>
+      </w:r>
+      <w:proofErr w:type="gramEnd"/>
+      <w:r>
+        <w:t xml:space="preserve"> install -g eas-cli</w:t>
+      </w:r>
+    </w:p>
+    <w:p>
+      <w:r>
+        <w:t xml:space="preserve">› </w:t>
+      </w:r>
+      <w:proofErr w:type="gramStart"/>
+      <w:r>
+        <w:t>eas</w:t>
+      </w:r>
+      <w:proofErr w:type="gramEnd"/>
+      <w:r>
+        <w:t xml:space="preserve"> build -p android </w:t>
       </w:r>
       <w:hyperlink r:id="rId6" w:history="1">
         <w:r>
@@ -391,7 +497,15 @@
     <w:p/>
     <w:p>
       <w:r>
-        <w:t>expo build:android will be discontinued on January 4, 2023 (358 days left).</w:t>
+        <w:t xml:space="preserve">expo </w:t>
+      </w:r>
+      <w:proofErr w:type="gramStart"/>
+      <w:r>
+        <w:t>build:android</w:t>
+      </w:r>
+      <w:proofErr w:type="gramEnd"/>
+      <w:r>
+        <w:t xml:space="preserve"> will be discontinued on January 4, 2023 (358 days left).</w:t>
       </w:r>
     </w:p>
     <w:p>
@@ -565,6 +679,7 @@
     </w:p>
     <w:p/>
     <w:p>
+      <w:proofErr w:type="gramStart"/>
       <w:r>
         <w:rPr>
           <w:rFonts w:ascii="Segoe UI Emoji" w:hAnsi="Segoe UI Emoji" w:cs="Segoe UI Emoji"/>
@@ -572,7 +687,11 @@
         <w:t>📝</w:t>
       </w:r>
       <w:r>
-        <w:t xml:space="preserve">  Manifest: https://exp.host/@dvorah/PressureTrack/index.exp?sdkVersion=43.0.0 Learn more: https://expo.fyi/manifest-url</w:t>
+        <w:t xml:space="preserve">  Manifest</w:t>
+      </w:r>
+      <w:proofErr w:type="gramEnd"/>
+      <w:r>
+        <w:t>: https://exp.host/@dvorah/PressureTrack/index.exp?sdkVersion=43.0.0 Learn more: https://expo.fyi/manifest-url</w:t>
       </w:r>
     </w:p>
     <w:p>
@@ -595,7 +714,15 @@
     <w:p/>
     <w:p>
       <w:r>
-        <w:t>Build started, it may take a few minutes to complete.</w:t>
+        <w:t xml:space="preserve">Build </w:t>
+      </w:r>
+      <w:proofErr w:type="gramStart"/>
+      <w:r>
+        <w:t>started,</w:t>
+      </w:r>
+      <w:proofErr w:type="gramEnd"/>
+      <w:r>
+        <w:t xml:space="preserve"> it may take a few minutes to complete.</w:t>
       </w:r>
     </w:p>
     <w:p>
@@ -630,7 +757,15 @@
     </w:p>
     <w:p>
       <w:r>
-        <w:t>You can press Ctrl+C to exit. It won't cancel the build, you'll be able to monitor it at the printed URL.</w:t>
+        <w:t xml:space="preserve">You can press Ctrl+C to exit. It won't cancel the </w:t>
+      </w:r>
+      <w:proofErr w:type="gramStart"/>
+      <w:r>
+        <w:t>build,</w:t>
+      </w:r>
+      <w:proofErr w:type="gramEnd"/>
+      <w:r>
+        <w:t xml:space="preserve"> you'll be able to monitor it at the printed URL.</w:t>
       </w:r>
     </w:p>
     <w:p>
@@ -665,6 +800,7 @@
     <w:p/>
     <w:p>
       <w:r>
+        <w:lastRenderedPageBreak/>
         <w:t>Building optimized bundles and generating sourcemaps...</w:t>
       </w:r>
     </w:p>

</xml_diff>